<commit_message>
Minor Changes in Prompts
</commit_message>
<xml_diff>
--- a/Prompts.docx
+++ b/Prompts.docx
@@ -28,7 +28,7 @@
       </w:r>
       <w:proofErr w:type="spellEnd"/>
       <w:r>
-        <w:t xml:space="preserve"> find my various arch</w:t>
+        <w:t xml:space="preserve"> find various arch</w:t>
       </w:r>
       <w:r>
         <w:t>i</w:t>
@@ -42,15 +42,13 @@
       </w:r>
       <w:proofErr w:type="gramEnd"/>
       <w:r>
-        <w:t xml:space="preserve"> efficiently and accurately and can be run on </w:t>
-      </w:r>
-      <w:proofErr w:type="spellStart"/>
-      <w:r>
-        <w:t>colab</w:t>
-      </w:r>
-      <w:proofErr w:type="spellEnd"/>
-      <w:r>
-        <w:t xml:space="preserve"> irrespective of any issues.  I will ask questions and we will formulate a number of solutions and compare them at the last. We will c</w:t>
+        <w:t xml:space="preserve"> efficiently and accurately</w:t>
+      </w:r>
+      <w:r>
+        <w:t>.</w:t>
+      </w:r>
+      <w:r>
+        <w:t xml:space="preserve">  I will ask questions and we will formulate a number of solutions and compare them at the last. We will c</w:t>
       </w:r>
       <w:r>
         <w:t>o</w:t>
@@ -108,15 +106,13 @@
       <w:proofErr w:type="spellEnd"/>
       <w:proofErr w:type="gramEnd"/>
       <w:r>
-        <w:t xml:space="preserve"> assure that certain field is </w:t>
-      </w:r>
-      <w:proofErr w:type="spellStart"/>
-      <w:r>
-        <w:t>halluconated</w:t>
-      </w:r>
-      <w:proofErr w:type="spellEnd"/>
-      <w:r>
-        <w:t xml:space="preserve">. </w:t>
+        <w:t xml:space="preserve"> assure that certain field is halluc</w:t>
+      </w:r>
+      <w:r>
+        <w:t>i</w:t>
+      </w:r>
+      <w:r>
+        <w:t xml:space="preserve">nated. </w:t>
       </w:r>
       <w:proofErr w:type="gramStart"/>
       <w:r>

</xml_diff>